<commit_message>
Revised the description for Game Master write-up
</commit_message>
<xml_diff>
--- a/Design/ClassWriteups/GameMaster.docx
+++ b/Design/ClassWriteups/GameMaster.docx
@@ -6,11 +6,9 @@
       <w:pPr>
         <w:pStyle w:val="Heading2"/>
       </w:pPr>
-      <w:proofErr w:type="spellStart"/>
       <w:r>
         <w:t>GameMaster</w:t>
       </w:r>
-      <w:proofErr w:type="spellEnd"/>
     </w:p>
     <w:p>
       <w:pPr>
@@ -52,11 +50,9 @@
             <w:pPr>
               <w:spacing w:after="0"/>
             </w:pPr>
-            <w:proofErr w:type="spellStart"/>
             <w:r>
               <w:t>GameMaster</w:t>
             </w:r>
-            <w:proofErr w:type="spellEnd"/>
           </w:p>
         </w:tc>
       </w:tr>
@@ -125,15 +121,7 @@
               <w:t>fourth interpreter to receive and send information about the game state.</w:t>
             </w:r>
             <w:r>
-              <w:t xml:space="preserve">  It talks with Game to get that information, and Hex Node to for selecting a specific tile. </w:t>
-            </w:r>
-            <w:proofErr w:type="gramStart"/>
-            <w:r>
-              <w:t>Finally</w:t>
-            </w:r>
-            <w:proofErr w:type="gramEnd"/>
-            <w:r>
-              <w:t xml:space="preserve"> the Game Master collaborates with Robot to keep track of which robot is currently playing.</w:t>
+              <w:t xml:space="preserve">  It talks with Game to get that information, and Hex Node to for selecting a specific tile. Finally the Game Master collaborates with Robot to keep track of which robot is currently playing.</w:t>
             </w:r>
           </w:p>
         </w:tc>
@@ -155,17 +143,29 @@
       <w:r>
         <w:tab/>
       </w:r>
-      <w:proofErr w:type="spellStart"/>
-      <w:r>
-        <w:t>GameMaster</w:t>
-      </w:r>
-      <w:proofErr w:type="spellEnd"/>
-      <w:r>
-        <w:t xml:space="preserve"> will be keeping track of the overall mechanics </w:t>
-      </w:r>
-      <w:r>
-        <w:t>of the game such as: controlling robots, (turning, shooting, firing, scanning and identifying) and communicates with the fourth interpreter</w:t>
-      </w:r>
+      <w:r>
+        <w:t xml:space="preserve">GameMaster </w:t>
+      </w:r>
+      <w:r>
+        <w:t xml:space="preserve">is the controller of the </w:t>
+      </w:r>
+      <w:r>
+        <w:t xml:space="preserve">overall </w:t>
+      </w:r>
+      <w:r>
+        <w:t xml:space="preserve">game </w:t>
+      </w:r>
+      <w:r>
+        <w:t xml:space="preserve">mechanics </w:t>
+      </w:r>
+      <w:r>
+        <w:t>such as: controlling robots, (turning, shooting, firing, scanning and identifying) and communicates with the fourth interpreter</w:t>
+      </w:r>
+      <w:r>
+        <w:t xml:space="preserve"> to execute commands for the robot AI</w:t>
+      </w:r>
+      <w:bookmarkStart w:id="0" w:name="_GoBack"/>
+      <w:bookmarkEnd w:id="0"/>
       <w:r>
         <w:t xml:space="preserve">.  </w:t>
       </w:r>
@@ -249,14 +249,12 @@
           <w:rStyle w:val="SubtleReference"/>
         </w:rPr>
       </w:pPr>
-      <w:proofErr w:type="spellStart"/>
       <w:r>
         <w:rPr>
           <w:rStyle w:val="SubtleReference"/>
         </w:rPr>
         <w:t>selectedTile</w:t>
       </w:r>
-      <w:proofErr w:type="spellEnd"/>
     </w:p>
     <w:p>
       <w:pPr>
@@ -289,7 +287,6 @@
         </w:rPr>
         <w:t xml:space="preserve"> </w:t>
       </w:r>
-      <w:proofErr w:type="spellStart"/>
       <w:r>
         <w:rPr>
           <w:rStyle w:val="IntenseEmphasis"/>
@@ -297,22 +294,16 @@
         </w:rPr>
         <w:t>HexNode</w:t>
       </w:r>
-      <w:proofErr w:type="spellEnd"/>
     </w:p>
     <w:p>
       <w:r>
         <w:tab/>
       </w:r>
-      <w:proofErr w:type="spellStart"/>
       <w:r>
         <w:t>S</w:t>
       </w:r>
       <w:r>
-        <w:t>electedTile</w:t>
-      </w:r>
-      <w:proofErr w:type="spellEnd"/>
-      <w:r>
-        <w:t xml:space="preserve"> is the tile that the player has clicked on. </w:t>
+        <w:t xml:space="preserve">electedTile is the tile that the player has clicked on. </w:t>
       </w:r>
     </w:p>
     <w:p>
@@ -322,7 +313,6 @@
           <w:rStyle w:val="SubtleReference"/>
         </w:rPr>
       </w:pPr>
-      <w:proofErr w:type="spellStart"/>
       <w:r>
         <w:rPr>
           <w:rStyle w:val="SubtleReference"/>
@@ -335,7 +325,6 @@
         </w:rPr>
         <w:t>Robot</w:t>
       </w:r>
-      <w:proofErr w:type="spellEnd"/>
     </w:p>
     <w:p>
       <w:pPr>
@@ -380,16 +369,11 @@
       <w:r>
         <w:tab/>
       </w:r>
-      <w:proofErr w:type="spellStart"/>
       <w:r>
         <w:t>C</w:t>
       </w:r>
       <w:r>
-        <w:t>urRobot</w:t>
-      </w:r>
-      <w:proofErr w:type="spellEnd"/>
-      <w:r>
-        <w:t xml:space="preserve"> is the robot who is currently playing. </w:t>
+        <w:t xml:space="preserve">urRobot is the robot who is currently playing. </w:t>
       </w:r>
     </w:p>
     <w:p>
@@ -399,14 +383,12 @@
           <w:rStyle w:val="SubtleReference"/>
         </w:rPr>
       </w:pPr>
-      <w:proofErr w:type="spellStart"/>
       <w:r>
         <w:rPr>
           <w:rStyle w:val="SubtleReference"/>
         </w:rPr>
         <w:t>forthInterpreter</w:t>
       </w:r>
-      <w:proofErr w:type="spellEnd"/>
     </w:p>
     <w:p>
       <w:pPr>
@@ -439,7 +421,6 @@
         </w:rPr>
         <w:t xml:space="preserve"> </w:t>
       </w:r>
-      <w:proofErr w:type="spellStart"/>
       <w:r>
         <w:rPr>
           <w:rStyle w:val="IntenseEmphasis"/>
@@ -447,38 +428,13 @@
         </w:rPr>
         <w:t>ForthInterpreter</w:t>
       </w:r>
-      <w:proofErr w:type="spellEnd"/>
     </w:p>
     <w:p>
       <w:r>
         <w:tab/>
       </w:r>
       <w:r>
-        <w:t xml:space="preserve">The </w:t>
-      </w:r>
-      <w:proofErr w:type="spellStart"/>
-      <w:r>
-        <w:t>forthInterpreter</w:t>
-      </w:r>
-      <w:proofErr w:type="spellEnd"/>
-      <w:r>
-        <w:t xml:space="preserve"> holds a </w:t>
-      </w:r>
-      <w:proofErr w:type="spellStart"/>
-      <w:r>
-        <w:t>refrence</w:t>
-      </w:r>
-      <w:proofErr w:type="spellEnd"/>
-      <w:r>
-        <w:t xml:space="preserve"> to a </w:t>
-      </w:r>
-      <w:proofErr w:type="spellStart"/>
-      <w:r>
-        <w:t>ForthInterpreter</w:t>
-      </w:r>
-      <w:proofErr w:type="spellEnd"/>
-      <w:r>
-        <w:t xml:space="preserve"> object.</w:t>
+        <w:t>The forthInterpreter holds a refrence to a ForthInterpreter object.</w:t>
       </w:r>
     </w:p>
     <w:p>
@@ -518,29 +474,7 @@
         <w:rPr>
           <w:i/>
         </w:rPr>
-        <w:t xml:space="preserve">public </w:t>
-      </w:r>
-      <w:proofErr w:type="spellStart"/>
-      <w:proofErr w:type="gramStart"/>
-      <w:r>
-        <w:rPr>
-          <w:i/>
-        </w:rPr>
-        <w:t>GameMaster</w:t>
-      </w:r>
-      <w:proofErr w:type="spellEnd"/>
-      <w:r>
-        <w:rPr>
-          <w:i/>
-        </w:rPr>
-        <w:t>(</w:t>
-      </w:r>
-      <w:proofErr w:type="gramEnd"/>
-      <w:r>
-        <w:rPr>
-          <w:i/>
-        </w:rPr>
-        <w:t>Game game)</w:t>
+        <w:t>public GameMaster(Game game)</w:t>
       </w:r>
     </w:p>
     <w:p>
@@ -557,15 +491,7 @@
         <w:rPr>
           <w:i/>
         </w:rPr>
-        <w:t xml:space="preserve">public void </w:t>
-      </w:r>
-      <w:proofErr w:type="spellStart"/>
-      <w:proofErr w:type="gramStart"/>
-      <w:r>
-        <w:rPr>
-          <w:i/>
-        </w:rPr>
-        <w:t>damage</w:t>
+        <w:t>public void damage</w:t>
       </w:r>
       <w:r>
         <w:rPr>
@@ -573,41 +499,11 @@
         </w:rPr>
         <w:t>Tile</w:t>
       </w:r>
-      <w:proofErr w:type="spellEnd"/>
-      <w:r>
-        <w:rPr>
-          <w:i/>
-        </w:rPr>
-        <w:t>(</w:t>
-      </w:r>
-      <w:proofErr w:type="spellStart"/>
-      <w:proofErr w:type="gramEnd"/>
-      <w:r>
-        <w:rPr>
-          <w:i/>
-        </w:rPr>
-        <w:t>int</w:t>
-      </w:r>
-      <w:proofErr w:type="spellEnd"/>
-      <w:r>
-        <w:rPr>
-          <w:i/>
-        </w:rPr>
-        <w:t xml:space="preserve"> damage, </w:t>
-      </w:r>
-      <w:proofErr w:type="spellStart"/>
-      <w:r>
-        <w:rPr>
-          <w:i/>
-        </w:rPr>
-        <w:t>HexNode</w:t>
-      </w:r>
-      <w:proofErr w:type="spellEnd"/>
-      <w:r>
-        <w:rPr>
-          <w:i/>
-        </w:rPr>
-        <w:t xml:space="preserve"> node)</w:t>
+      <w:r>
+        <w:rPr>
+          <w:i/>
+        </w:rPr>
+        <w:t>(int damage, HexNode node)</w:t>
       </w:r>
     </w:p>
     <w:p>
@@ -624,29 +520,7 @@
         <w:rPr>
           <w:i/>
         </w:rPr>
-        <w:t xml:space="preserve">public void </w:t>
-      </w:r>
-      <w:proofErr w:type="spellStart"/>
-      <w:proofErr w:type="gramStart"/>
-      <w:r>
-        <w:rPr>
-          <w:i/>
-        </w:rPr>
-        <w:t>moveRobot</w:t>
-      </w:r>
-      <w:proofErr w:type="spellEnd"/>
-      <w:r>
-        <w:rPr>
-          <w:i/>
-        </w:rPr>
-        <w:t>(</w:t>
-      </w:r>
-      <w:proofErr w:type="gramEnd"/>
-      <w:r>
-        <w:rPr>
-          <w:i/>
-        </w:rPr>
-        <w:t>)</w:t>
+        <w:t>public void moveRobot()</w:t>
       </w:r>
     </w:p>
     <w:p>
@@ -663,29 +537,7 @@
         <w:rPr>
           <w:i/>
         </w:rPr>
-        <w:t xml:space="preserve">public void </w:t>
-      </w:r>
-      <w:proofErr w:type="spellStart"/>
-      <w:proofErr w:type="gramStart"/>
-      <w:r>
-        <w:rPr>
-          <w:i/>
-        </w:rPr>
-        <w:t>turnRobot</w:t>
-      </w:r>
-      <w:proofErr w:type="spellEnd"/>
-      <w:r>
-        <w:rPr>
-          <w:i/>
-        </w:rPr>
-        <w:t>(</w:t>
-      </w:r>
-      <w:proofErr w:type="gramEnd"/>
-      <w:r>
-        <w:rPr>
-          <w:i/>
-        </w:rPr>
-        <w:t>)</w:t>
+        <w:t>public void turnRobot()</w:t>
       </w:r>
     </w:p>
     <w:p>
@@ -702,35 +554,13 @@
         <w:rPr>
           <w:i/>
         </w:rPr>
-        <w:t xml:space="preserve">public </w:t>
-      </w:r>
-      <w:proofErr w:type="spellStart"/>
-      <w:r>
-        <w:rPr>
-          <w:i/>
-        </w:rPr>
-        <w:t>int</w:t>
-      </w:r>
-      <w:proofErr w:type="spellEnd"/>
-      <w:r>
-        <w:rPr>
-          <w:i/>
-        </w:rPr>
-        <w:t xml:space="preserve"> </w:t>
-      </w:r>
-      <w:proofErr w:type="gramStart"/>
-      <w:r>
-        <w:rPr>
-          <w:i/>
-        </w:rPr>
-        <w:t>scan(</w:t>
-      </w:r>
-      <w:proofErr w:type="gramEnd"/>
-      <w:r>
-        <w:rPr>
-          <w:i/>
-        </w:rPr>
-        <w:t>)</w:t>
+        <w:t>public int</w:t>
+      </w:r>
+      <w:r>
+        <w:rPr>
+          <w:i/>
+        </w:rPr>
+        <w:t xml:space="preserve"> scan()</w:t>
       </w:r>
     </w:p>
     <w:p>
@@ -746,29 +576,7 @@
         <w:rPr>
           <w:i/>
         </w:rPr>
-        <w:t xml:space="preserve">public void </w:t>
-      </w:r>
-      <w:proofErr w:type="gramStart"/>
-      <w:r>
-        <w:rPr>
-          <w:i/>
-        </w:rPr>
-        <w:t>identify(</w:t>
-      </w:r>
-      <w:proofErr w:type="spellStart"/>
-      <w:proofErr w:type="gramEnd"/>
-      <w:r>
-        <w:rPr>
-          <w:i/>
-        </w:rPr>
-        <w:t>int</w:t>
-      </w:r>
-      <w:proofErr w:type="spellEnd"/>
-      <w:r>
-        <w:rPr>
-          <w:i/>
-        </w:rPr>
-        <w:t xml:space="preserve"> index)</w:t>
+        <w:t>public void identify(int index)</w:t>
       </w:r>
       <w:r>
         <w:rPr>
@@ -792,7 +600,6 @@
         </w:rPr>
         <w:t xml:space="preserve">public void </w:t>
       </w:r>
-      <w:proofErr w:type="gramStart"/>
       <w:r>
         <w:rPr>
           <w:i/>
@@ -803,14 +610,7 @@
         <w:rPr>
           <w:i/>
         </w:rPr>
-        <w:t>(</w:t>
-      </w:r>
-      <w:proofErr w:type="gramEnd"/>
-      <w:r>
-        <w:rPr>
-          <w:i/>
-        </w:rPr>
-        <w:t>)</w:t>
+        <w:t>()</w:t>
       </w:r>
     </w:p>
     <w:p/>
@@ -822,8 +622,6 @@
         <w:lastRenderedPageBreak/>
         <w:t>Method Writeups</w:t>
       </w:r>
-      <w:bookmarkStart w:id="0" w:name="_GoBack"/>
-      <w:bookmarkEnd w:id="0"/>
     </w:p>
     <w:p>
       <w:pPr>
@@ -834,16 +632,12 @@
       <w:r>
         <w:t xml:space="preserve">public </w:t>
       </w:r>
-      <w:proofErr w:type="spellStart"/>
-      <w:proofErr w:type="gramStart"/>
       <w:r>
         <w:t>GameMaster</w:t>
       </w:r>
-      <w:proofErr w:type="spellEnd"/>
       <w:r>
         <w:t>(</w:t>
       </w:r>
-      <w:proofErr w:type="gramEnd"/>
       <w:r>
         <w:t>Game game</w:t>
       </w:r>
@@ -856,23 +650,7 @@
         <w:t>T</w:t>
       </w:r>
       <w:r>
-        <w:t xml:space="preserve">he constructor for the </w:t>
-      </w:r>
-      <w:proofErr w:type="spellStart"/>
-      <w:r>
-        <w:t>GameMaster</w:t>
-      </w:r>
-      <w:proofErr w:type="spellEnd"/>
-      <w:r>
-        <w:t xml:space="preserve"> takes in a pre-built board and gives back a </w:t>
-      </w:r>
-      <w:proofErr w:type="spellStart"/>
-      <w:r>
-        <w:t>GameMaster</w:t>
-      </w:r>
-      <w:proofErr w:type="spellEnd"/>
-      <w:r>
-        <w:t xml:space="preserve"> object.</w:t>
+        <w:t>he constructor for the GameMaster takes in a pre-built board and gives back a GameMaster object.</w:t>
       </w:r>
     </w:p>
     <w:p>
@@ -887,31 +665,14 @@
       <w:r>
         <w:t xml:space="preserve">void </w:t>
       </w:r>
-      <w:proofErr w:type="spellStart"/>
-      <w:proofErr w:type="gramStart"/>
       <w:r>
         <w:t>damageTile</w:t>
       </w:r>
-      <w:proofErr w:type="spellEnd"/>
       <w:r>
         <w:t>(</w:t>
       </w:r>
-      <w:proofErr w:type="spellStart"/>
-      <w:proofErr w:type="gramEnd"/>
-      <w:r>
-        <w:t>int</w:t>
-      </w:r>
-      <w:proofErr w:type="spellEnd"/>
-      <w:r>
-        <w:t xml:space="preserve"> damage, </w:t>
-      </w:r>
-      <w:proofErr w:type="spellStart"/>
-      <w:r>
-        <w:t>HexNode</w:t>
-      </w:r>
-      <w:proofErr w:type="spellEnd"/>
-      <w:r>
-        <w:t xml:space="preserve"> node</w:t>
+      <w:r>
+        <w:t>int damage, HexNode node</w:t>
       </w:r>
       <w:r>
         <w:t>)</w:t>
@@ -920,40 +681,11 @@
       <w:bookmarkEnd w:id="3"/>
     </w:p>
     <w:p>
-      <w:proofErr w:type="spellStart"/>
       <w:r>
         <w:t>D</w:t>
       </w:r>
       <w:r>
-        <w:t>amageTile</w:t>
-      </w:r>
-      <w:proofErr w:type="spellEnd"/>
-      <w:r>
-        <w:t xml:space="preserve"> takes in an integer for how much damage to do and a </w:t>
-      </w:r>
-      <w:proofErr w:type="spellStart"/>
-      <w:r>
-        <w:t>HexNode</w:t>
-      </w:r>
-      <w:proofErr w:type="spellEnd"/>
-      <w:r>
-        <w:t xml:space="preserve"> for which tile to damage.  Damage will be the robots damage and </w:t>
-      </w:r>
-      <w:proofErr w:type="spellStart"/>
-      <w:r>
-        <w:t>HexNode</w:t>
-      </w:r>
-      <w:proofErr w:type="spellEnd"/>
-      <w:r>
-        <w:t xml:space="preserve"> will be the </w:t>
-      </w:r>
-      <w:proofErr w:type="spellStart"/>
-      <w:r>
-        <w:t>selectedTile</w:t>
-      </w:r>
-      <w:proofErr w:type="spellEnd"/>
-      <w:r>
-        <w:t>.</w:t>
+        <w:t>amageTile takes in an integer for how much damage to do and a HexNode for which tile to damage.  Damage will be the robots damage and HexNode will be the selectedTile.</w:t>
       </w:r>
     </w:p>
     <w:p>
@@ -961,192 +693,91 @@
         <w:pStyle w:val="Heading4"/>
       </w:pPr>
       <w:r>
-        <w:t xml:space="preserve">public void </w:t>
-      </w:r>
-      <w:proofErr w:type="spellStart"/>
-      <w:proofErr w:type="gramStart"/>
-      <w:r>
-        <w:t>moveRobot</w:t>
-      </w:r>
-      <w:proofErr w:type="spellEnd"/>
-      <w:r>
-        <w:t>(</w:t>
-      </w:r>
-      <w:proofErr w:type="gramEnd"/>
+        <w:t>public void moveRobot()</w:t>
+      </w:r>
+    </w:p>
+    <w:p>
+      <w:r>
+        <w:t>M</w:t>
+      </w:r>
+      <w:r>
+        <w:t>oveRobot moves the robot one tile in the direction that</w:t>
+      </w:r>
+      <w:r>
+        <w:t xml:space="preserve"> he is facing if he is allowed to. Facing a null tile or out of moves.</w:t>
+      </w:r>
+    </w:p>
+    <w:p>
+      <w:pPr>
+        <w:pStyle w:val="Heading4"/>
+      </w:pPr>
+      <w:r>
+        <w:t>public Team getCurrentTeam()</w:t>
+      </w:r>
+    </w:p>
+    <w:p>
+      <w:r>
+        <w:t>G</w:t>
+      </w:r>
+      <w:r>
+        <w:t xml:space="preserve">etCurrentTeam will ask the curRobot for his colour attribute. </w:t>
+      </w:r>
+    </w:p>
+    <w:p>
+      <w:pPr>
+        <w:pStyle w:val="Heading4"/>
+      </w:pPr>
+      <w:r>
+        <w:t>public void turnRobot()</w:t>
+      </w:r>
+    </w:p>
+    <w:p>
+      <w:r>
+        <w:t>T</w:t>
+      </w:r>
+      <w:r>
+        <w:t>urnRobot will rotate the robot to face an adjacent tile when one is selected. If its not an adjacent tile the robot will not turn. (turning a robot does not cost the robot a move!!)</w:t>
+      </w:r>
+    </w:p>
+    <w:p>
+      <w:pPr>
+        <w:pStyle w:val="Heading4"/>
+      </w:pPr>
+      <w:r>
+        <w:t>public int</w:t>
+      </w:r>
+      <w:r>
+        <w:t xml:space="preserve"> scan()</w:t>
+      </w:r>
+    </w:p>
+    <w:p>
+      <w:r>
+        <w:t>S</w:t>
+      </w:r>
+      <w:r>
+        <w:t>can returns the number of robots currently in view of the current robot.</w:t>
+      </w:r>
+    </w:p>
+    <w:p>
+      <w:pPr>
+        <w:pStyle w:val="Heading4"/>
+      </w:pPr>
+      <w:r>
+        <w:t>public void identify(</w:t>
+      </w:r>
+      <w:r>
+        <w:t>int index</w:t>
+      </w:r>
       <w:r>
         <w:t>)</w:t>
       </w:r>
     </w:p>
     <w:p>
-      <w:proofErr w:type="spellStart"/>
-      <w:r>
-        <w:t>M</w:t>
-      </w:r>
-      <w:r>
-        <w:t>oveRobot</w:t>
-      </w:r>
-      <w:proofErr w:type="spellEnd"/>
-      <w:r>
-        <w:t xml:space="preserve"> moves the robot one tile in the direction that</w:t>
-      </w:r>
-      <w:r>
-        <w:t xml:space="preserve"> he is facing if he is allowed to. Facing a null tile or out of moves.</w:t>
-      </w:r>
-    </w:p>
-    <w:p>
-      <w:pPr>
-        <w:pStyle w:val="Heading4"/>
-      </w:pPr>
-      <w:r>
-        <w:t xml:space="preserve">public Team </w:t>
-      </w:r>
-      <w:proofErr w:type="spellStart"/>
-      <w:proofErr w:type="gramStart"/>
-      <w:r>
-        <w:t>getCurrentTeam</w:t>
-      </w:r>
-      <w:proofErr w:type="spellEnd"/>
-      <w:r>
-        <w:t>(</w:t>
-      </w:r>
-      <w:proofErr w:type="gramEnd"/>
-      <w:r>
-        <w:t>)</w:t>
-      </w:r>
-    </w:p>
-    <w:p>
-      <w:proofErr w:type="spellStart"/>
-      <w:r>
-        <w:t>G</w:t>
-      </w:r>
-      <w:r>
-        <w:t>etCurrentTeam</w:t>
-      </w:r>
-      <w:proofErr w:type="spellEnd"/>
-      <w:r>
-        <w:t xml:space="preserve"> will ask the </w:t>
-      </w:r>
-      <w:proofErr w:type="spellStart"/>
-      <w:r>
-        <w:t>curRobot</w:t>
-      </w:r>
-      <w:proofErr w:type="spellEnd"/>
-      <w:r>
-        <w:t xml:space="preserve"> for his colour attribute. </w:t>
-      </w:r>
-    </w:p>
-    <w:p>
-      <w:pPr>
-        <w:pStyle w:val="Heading4"/>
-      </w:pPr>
-      <w:r>
-        <w:t xml:space="preserve">public void </w:t>
-      </w:r>
-      <w:proofErr w:type="spellStart"/>
-      <w:proofErr w:type="gramStart"/>
-      <w:r>
-        <w:t>turnRobot</w:t>
-      </w:r>
-      <w:proofErr w:type="spellEnd"/>
-      <w:r>
-        <w:t>(</w:t>
-      </w:r>
-      <w:proofErr w:type="gramEnd"/>
-      <w:r>
-        <w:t>)</w:t>
-      </w:r>
-    </w:p>
-    <w:p>
-      <w:proofErr w:type="spellStart"/>
-      <w:r>
-        <w:t>T</w:t>
-      </w:r>
-      <w:r>
-        <w:t>urnRobot</w:t>
-      </w:r>
-      <w:proofErr w:type="spellEnd"/>
-      <w:r>
-        <w:t xml:space="preserve"> will rotate the robot to face an adjacent tile when one is selected. If </w:t>
-      </w:r>
-      <w:proofErr w:type="spellStart"/>
-      <w:r>
-        <w:t>its</w:t>
-      </w:r>
-      <w:proofErr w:type="spellEnd"/>
-      <w:r>
-        <w:t xml:space="preserve"> not an adjacent tile the robot will not turn. (turning a robot does not cost the robot a move!!)</w:t>
-      </w:r>
-    </w:p>
-    <w:p>
-      <w:pPr>
-        <w:pStyle w:val="Heading4"/>
-      </w:pPr>
-      <w:r>
-        <w:t xml:space="preserve">public </w:t>
-      </w:r>
-      <w:proofErr w:type="spellStart"/>
-      <w:r>
-        <w:t>int</w:t>
-      </w:r>
-      <w:proofErr w:type="spellEnd"/>
-      <w:r>
-        <w:t xml:space="preserve"> </w:t>
-      </w:r>
-      <w:proofErr w:type="gramStart"/>
-      <w:r>
-        <w:t>scan(</w:t>
-      </w:r>
-      <w:proofErr w:type="gramEnd"/>
-      <w:r>
-        <w:t>)</w:t>
-      </w:r>
-    </w:p>
-    <w:p>
-      <w:r>
-        <w:t>S</w:t>
-      </w:r>
-      <w:r>
-        <w:t>can returns the number of robots currently in view of the current robot.</w:t>
-      </w:r>
-    </w:p>
-    <w:p>
-      <w:pPr>
-        <w:pStyle w:val="Heading4"/>
-      </w:pPr>
-      <w:r>
-        <w:t xml:space="preserve">public void </w:t>
-      </w:r>
-      <w:proofErr w:type="gramStart"/>
-      <w:r>
-        <w:t>identify(</w:t>
-      </w:r>
-      <w:proofErr w:type="spellStart"/>
-      <w:proofErr w:type="gramEnd"/>
-      <w:r>
-        <w:t>int</w:t>
-      </w:r>
-      <w:proofErr w:type="spellEnd"/>
-      <w:r>
-        <w:t xml:space="preserve"> index</w:t>
-      </w:r>
-      <w:r>
-        <w:t>)</w:t>
-      </w:r>
-    </w:p>
-    <w:p>
       <w:r>
         <w:t>I</w:t>
       </w:r>
       <w:r>
-        <w:t xml:space="preserve">dentify will take will push </w:t>
-      </w:r>
-      <w:proofErr w:type="spellStart"/>
-      <w:r>
-        <w:t>TeamColour</w:t>
-      </w:r>
-      <w:proofErr w:type="spellEnd"/>
-      <w:r>
-        <w:t>, how far the robot is away and the direction the robot is in, as well as the robots remaining health.</w:t>
+        <w:t>dentify will take will push TeamColour, how far the robot is away and the direction the robot is in, as well as the robots remaining health.</w:t>
       </w:r>
     </w:p>
     <w:p/>
@@ -2464,7 +2095,7 @@
 </file>
 
 <file path=customXml/itemProps1.xml><?xml version="1.0" encoding="utf-8"?>
-<ds:datastoreItem xmlns:ds="http://schemas.openxmlformats.org/officeDocument/2006/customXml" ds:itemID="{98281FF2-68F9-4017-A70A-8036119FB996}">
+<ds:datastoreItem xmlns:ds="http://schemas.openxmlformats.org/officeDocument/2006/customXml" ds:itemID="{EEE39D11-31CE-4731-971D-7AB7CED74535}">
   <ds:schemaRefs>
     <ds:schemaRef ds:uri="http://schemas.openxmlformats.org/officeDocument/2006/bibliography"/>
   </ds:schemaRefs>

</xml_diff>